<commit_message>
updated metadata generation fileas and craeting eml
</commit_message>
<xml_diff>
--- a/4.project.107/abstract.docx
+++ b/4.project.107/abstract.docx
@@ -2,6 +2,64 @@
 <file path=word/document.xml><?xml version="1.0" encoding="utf-8"?>
 <w:document xmlns:wpc="http://schemas.microsoft.com/office/word/2010/wordprocessingCanvas" xmlns:cx="http://schemas.microsoft.com/office/drawing/2014/chartex" xmlns:cx1="http://schemas.microsoft.com/office/drawing/2015/9/8/chartex" xmlns:cx2="http://schemas.microsoft.com/office/drawing/2015/10/21/chartex" xmlns:cx3="http://schemas.microsoft.com/office/drawing/2016/5/9/chartex" xmlns:cx4="http://schemas.microsoft.com/office/drawing/2016/5/10/chartex" xmlns:cx5="http://schemas.microsoft.com/office/drawing/2016/5/11/chartex" xmlns:cx6="http://schemas.microsoft.com/office/drawing/2016/5/12/chartex" xmlns:cx7="http://schemas.microsoft.com/office/drawing/2016/5/13/chartex" xmlns:cx8="http://schemas.microsoft.com/office/drawing/2016/5/14/chartex" xmlns:mc="http://schemas.openxmlformats.org/markup-compatibility/2006" xmlns:aink="http://schemas.microsoft.com/office/drawing/2016/ink" xmlns:am3d="http://schemas.microsoft.com/office/drawing/2017/model3d" xmlns:o="urn:schemas-microsoft-com:office:office" xmlns:r="http://schemas.openxmlformats.org/officeDocument/2006/relationships" xmlns:m="http://schemas.openxmlformats.org/officeDocument/2006/math" xmlns:v="urn:schemas-microsoft-com:vml" xmlns:wp14="http://schemas.microsoft.com/office/word/2010/wordprocessingDrawing" xmlns:wp="http://schemas.openxmlformats.org/drawingml/2006/wordprocessingDrawing" xmlns:w10="urn:schemas-microsoft-com:office:word" xmlns:w="http://schemas.openxmlformats.org/wordprocessingml/2006/main" xmlns:w14="http://schemas.microsoft.com/office/word/2010/wordml" xmlns:w15="http://schemas.microsoft.com/office/word/2012/wordml" xmlns:w16cex="http://schemas.microsoft.com/office/word/2018/wordml/cex" xmlns:w16cid="http://schemas.microsoft.com/office/word/2016/wordml/cid" xmlns:w16="http://schemas.microsoft.com/office/word/2018/wordml" xmlns:w16sdtdh="http://schemas.microsoft.com/office/word/2020/wordml/sdtdatahash" xmlns:w16se="http://schemas.microsoft.com/office/word/2015/wordml/symex" xmlns:wpg="http://schemas.microsoft.com/office/word/2010/wordprocessingGroup" xmlns:wpi="http://schemas.microsoft.com/office/word/2010/wordprocessingInk" xmlns:wne="http://schemas.microsoft.com/office/word/2006/wordml" xmlns:wps="http://schemas.microsoft.com/office/word/2010/wordprocessingShape" mc:Ignorable="w14 w15 w16se w16cid w16 w16cex w16sdtdh wp14">
   <w:body>
+    <w:p>
+      <w:pPr>
+        <w:spacing w:before="180" w:after="180"/>
+        <w:rPr>
+          <w:rFonts w:ascii="Times New Roman" w:eastAsia="Times New Roman" w:hAnsi="Times New Roman" w:cs="Times New Roman"/>
+        </w:rPr>
+      </w:pPr>
+      <w:r>
+        <w:rPr>
+          <w:rFonts w:ascii="Cambria" w:eastAsia="Times New Roman" w:hAnsi="Cambria" w:cs="Times New Roman"/>
+          <w:color w:val="000000"/>
+        </w:rPr>
+        <w:t xml:space="preserve">This dataset describes the palatability, for the land crab </w:t>
+      </w:r>
+      <w:proofErr w:type="spellStart"/>
+      <w:r>
+        <w:rPr>
+          <w:rFonts w:ascii="Cambria" w:eastAsia="Times New Roman" w:hAnsi="Cambria" w:cs="Times New Roman"/>
+          <w:i/>
+          <w:iCs/>
+          <w:color w:val="000000"/>
+        </w:rPr>
+        <w:t>Cardisoma</w:t>
+      </w:r>
+      <w:proofErr w:type="spellEnd"/>
+      <w:r>
+        <w:rPr>
+          <w:rFonts w:ascii="Cambria" w:eastAsia="Times New Roman" w:hAnsi="Cambria" w:cs="Times New Roman"/>
+          <w:i/>
+          <w:iCs/>
+          <w:color w:val="000000"/>
+        </w:rPr>
+        <w:t xml:space="preserve"> carnifex</w:t>
+      </w:r>
+      <w:r>
+        <w:rPr>
+          <w:rFonts w:ascii="Cambria" w:eastAsia="Times New Roman" w:hAnsi="Cambria" w:cs="Times New Roman"/>
+          <w:color w:val="000000"/>
+        </w:rPr>
+        <w:t xml:space="preserve">, of two rodenticide bait products available for conservation use in the U.S.: “25W” containing 25 ppm brodifacoum as the active ingredient, and “D50” containing 50 ppm </w:t>
+      </w:r>
+      <w:proofErr w:type="spellStart"/>
+      <w:r>
+        <w:rPr>
+          <w:rFonts w:ascii="Cambria" w:eastAsia="Times New Roman" w:hAnsi="Cambria" w:cs="Times New Roman"/>
+          <w:color w:val="000000"/>
+        </w:rPr>
+        <w:t>diphacinone</w:t>
+      </w:r>
+      <w:proofErr w:type="spellEnd"/>
+      <w:r>
+        <w:rPr>
+          <w:rFonts w:ascii="Cambria" w:eastAsia="Times New Roman" w:hAnsi="Cambria" w:cs="Times New Roman"/>
+          <w:color w:val="000000"/>
+        </w:rPr>
+        <w:t xml:space="preserve"> as the active ingredient. Both rodenticide bait products were found to be palatable to rats and crabs when presented alongside three commonly available food items: coconut endosperm (meat), the meristematic tissue of young coconut palms, and the fleshy mesocarp of Pandanus fruit. </w:t>
+      </w:r>
+    </w:p>
     <w:p/>
     <w:sectPr>
       <w:pgSz w:w="12240" w:h="15840"/>
@@ -745,4 +803,24 @@
     </a:ext>
   </a:extLst>
 </a:theme>
+</file>
+
+<file path=word/webextensions/taskpanes.xml><?xml version="1.0" encoding="utf-8"?>
+<wetp:taskpanes xmlns:wetp="http://schemas.microsoft.com/office/webextensions/taskpanes/2010/11">
+  <wetp:taskpane dockstate="right" visibility="0" width="350" row="0">
+    <wetp:webextensionref xmlns:r="http://schemas.openxmlformats.org/officeDocument/2006/relationships" r:id="rId1"/>
+  </wetp:taskpane>
+</wetp:taskpanes>
+</file>
+
+<file path=word/webextensions/webextension1.xml><?xml version="1.0" encoding="utf-8"?>
+<we:webextension xmlns:we="http://schemas.microsoft.com/office/webextensions/webextension/2010/11" id="{3E5DCCC9-BD4A-7642-B4CA-94721AD2974F}">
+  <we:reference id="wa200001011" version="1.2.0.0" store="en-US" storeType="OMEX"/>
+  <we:alternateReferences>
+    <we:reference id="wa200001011" version="1.2.0.0" store="en-US" storeType="OMEX"/>
+  </we:alternateReferences>
+  <we:properties/>
+  <we:bindings/>
+  <we:snapshot xmlns:r="http://schemas.openxmlformats.org/officeDocument/2006/relationships"/>
+</we:webextension>
 </file>
</xml_diff>